<commit_message>
extract game loop function form command.hs to main.hs
</commit_message>
<xml_diff>
--- a/COMP3258 Final Report.docx
+++ b/COMP3258 Final Report.docx
@@ -116,8 +116,404 @@
       <w:r>
         <w:t>:</w:t>
       </w:r>
+    </w:p>
+    <w:p>
+      <w:pPr>
+        <w:pStyle w:val="ListParagraph"/>
+      </w:pPr>
+      <w:r>
+        <w:t xml:space="preserve">I develop my project on macOS, please use equivalent steps if you are using </w:t>
+      </w:r>
+      <w:proofErr w:type="gramStart"/>
+      <w:r>
+        <w:t>other</w:t>
+      </w:r>
+      <w:proofErr w:type="gramEnd"/>
+      <w:r>
+        <w:t xml:space="preserve"> OS.</w:t>
+      </w:r>
+    </w:p>
+    <w:p>
+      <w:pPr>
+        <w:pStyle w:val="ListParagraph"/>
+        <w:numPr>
+          <w:ilvl w:val="1"/>
+          <w:numId w:val="2"/>
+        </w:numPr>
+      </w:pPr>
+      <w:r>
+        <w:t xml:space="preserve">Unzip the zip file, you then can get a folder. </w:t>
+      </w:r>
+    </w:p>
+    <w:p>
+      <w:pPr>
+        <w:pStyle w:val="ListParagraph"/>
+        <w:numPr>
+          <w:ilvl w:val="1"/>
+          <w:numId w:val="2"/>
+        </w:numPr>
+      </w:pPr>
+      <w:r>
+        <w:t>Open up a terminal and change into the project directory.</w:t>
+      </w:r>
+    </w:p>
+    <w:p>
+      <w:pPr>
+        <w:ind w:left="1440" w:firstLine="720"/>
+      </w:pPr>
+      <w:r>
+        <w:t>“cd</w:t>
+      </w:r>
+      <w:proofErr w:type="gramStart"/>
+      <w:r>
+        <w:t xml:space="preserve"> ..</w:t>
+      </w:r>
+      <w:proofErr w:type="gramEnd"/>
+      <w:r>
+        <w:t>/</w:t>
+      </w:r>
+      <w:proofErr w:type="spellStart"/>
+      <w:r>
+        <w:t>YourPath</w:t>
+      </w:r>
+      <w:proofErr w:type="spellEnd"/>
+      <w:r>
+        <w:t>/</w:t>
+      </w:r>
+      <w:proofErr w:type="spellStart"/>
+      <w:r>
+        <w:t>FinalProject</w:t>
+      </w:r>
+      <w:proofErr w:type="spellEnd"/>
+      <w:r>
+        <w:t>-sudoku”</w:t>
+      </w:r>
+    </w:p>
+    <w:p>
+      <w:pPr>
+        <w:pStyle w:val="ListParagraph"/>
+        <w:numPr>
+          <w:ilvl w:val="1"/>
+          <w:numId w:val="2"/>
+        </w:numPr>
+      </w:pPr>
+      <w:proofErr w:type="spellStart"/>
+      <w:r>
+        <w:t>Lauch</w:t>
+      </w:r>
+      <w:proofErr w:type="spellEnd"/>
+      <w:r>
+        <w:t xml:space="preserve"> </w:t>
+      </w:r>
+      <w:proofErr w:type="spellStart"/>
+      <w:r>
+        <w:t>ghci</w:t>
+      </w:r>
+      <w:proofErr w:type="spellEnd"/>
+      <w:r>
+        <w:t xml:space="preserve"> in terminal.</w:t>
+      </w:r>
+    </w:p>
+    <w:p>
+      <w:pPr>
+        <w:pStyle w:val="ListParagraph"/>
+        <w:ind w:left="1440" w:firstLine="720"/>
+      </w:pPr>
+      <w:r>
+        <w:t>“</w:t>
+      </w:r>
+      <w:r>
+        <w:t>make run</w:t>
+      </w:r>
+      <w:r>
+        <w:t>” or “</w:t>
+      </w:r>
+      <w:proofErr w:type="spellStart"/>
+      <w:r>
+        <w:t>ghci</w:t>
+      </w:r>
+      <w:proofErr w:type="spellEnd"/>
+      <w:r>
+        <w:t>”</w:t>
+      </w:r>
+    </w:p>
+    <w:p>
+      <w:pPr>
+        <w:pStyle w:val="ListParagraph"/>
+        <w:numPr>
+          <w:ilvl w:val="1"/>
+          <w:numId w:val="2"/>
+        </w:numPr>
+      </w:pPr>
+      <w:r>
+        <w:t xml:space="preserve">Type in “main” in </w:t>
+      </w:r>
+      <w:r>
+        <w:t>terminal</w:t>
+      </w:r>
+      <w:r>
+        <w:t xml:space="preserve"> to start the game successfully.</w:t>
+      </w:r>
+    </w:p>
+    <w:p>
+      <w:pPr>
+        <w:ind w:left="1440" w:firstLine="720"/>
+      </w:pPr>
+    </w:p>
+    <w:p>
+      <w:pPr>
+        <w:pStyle w:val="ListParagraph"/>
+        <w:numPr>
+          <w:ilvl w:val="0"/>
+          <w:numId w:val="2"/>
+        </w:numPr>
+      </w:pPr>
+      <w:r>
+        <w:t xml:space="preserve">Describes the functionality of your program (how to play a game, how to save/load files, </w:t>
+      </w:r>
+      <w:proofErr w:type="spellStart"/>
+      <w:r>
+        <w:t>etc</w:t>
+      </w:r>
+      <w:proofErr w:type="spellEnd"/>
+      <w:r>
+        <w:t>).</w:t>
+      </w:r>
+    </w:p>
+    <w:p/>
+    <w:p>
       <w:bookmarkStart w:id="0" w:name="_GoBack"/>
       <w:bookmarkEnd w:id="0"/>
+    </w:p>
+    <w:p>
+      <w:pPr>
+        <w:pStyle w:val="ListParagraph"/>
+        <w:numPr>
+          <w:ilvl w:val="0"/>
+          <w:numId w:val="2"/>
+        </w:numPr>
+      </w:pPr>
+      <w:r>
+        <w:t xml:space="preserve">Explains your choice of data structures for representing Jigsaw </w:t>
+      </w:r>
+      <w:proofErr w:type="spellStart"/>
+      <w:r>
+        <w:t>Sudoko</w:t>
+      </w:r>
+      <w:proofErr w:type="spellEnd"/>
+      <w:r>
+        <w:t xml:space="preserve"> boards.</w:t>
+      </w:r>
+    </w:p>
+    <w:p>
+      <w:pPr>
+        <w:pStyle w:val="ListParagraph"/>
+      </w:pPr>
+    </w:p>
+    <w:p>
+      <w:pPr>
+        <w:pStyle w:val="ListParagraph"/>
+        <w:numPr>
+          <w:ilvl w:val="1"/>
+          <w:numId w:val="2"/>
+        </w:numPr>
+      </w:pPr>
+      <w:r>
+        <w:t>To represent a Cell in a sudoku game, I make use of the “data”:</w:t>
+      </w:r>
+    </w:p>
+    <w:p>
+      <w:pPr>
+        <w:ind w:left="1440" w:firstLine="720"/>
+      </w:pPr>
+    </w:p>
+    <w:p>
+      <w:pPr>
+        <w:ind w:left="1440" w:firstLine="720"/>
+      </w:pPr>
+      <w:r>
+        <w:t xml:space="preserve">data Cell = Cell Int </w:t>
+      </w:r>
+      <w:proofErr w:type="spellStart"/>
+      <w:r>
+        <w:t>Int</w:t>
+      </w:r>
+      <w:proofErr w:type="spellEnd"/>
+      <w:r>
+        <w:t xml:space="preserve"> </w:t>
+      </w:r>
+      <w:proofErr w:type="spellStart"/>
+      <w:r>
+        <w:t>Int</w:t>
+      </w:r>
+      <w:proofErr w:type="spellEnd"/>
+      <w:r>
+        <w:t xml:space="preserve"> </w:t>
+      </w:r>
+      <w:proofErr w:type="spellStart"/>
+      <w:r>
+        <w:t>Int</w:t>
+      </w:r>
+      <w:proofErr w:type="spellEnd"/>
+      <w:r>
+        <w:t xml:space="preserve"> deriving (Eq)</w:t>
+      </w:r>
+    </w:p>
+    <w:p>
+      <w:pPr>
+        <w:pStyle w:val="ListParagraph"/>
+        <w:ind w:left="2160"/>
+      </w:pPr>
+      <w:r>
+        <w:t>F</w:t>
+      </w:r>
+      <w:r>
+        <w:t xml:space="preserve">our parameters in the data constructor of Cell represents </w:t>
+      </w:r>
+    </w:p>
+    <w:p>
+      <w:pPr>
+        <w:pStyle w:val="ListParagraph"/>
+        <w:ind w:left="2160"/>
+      </w:pPr>
+      <w:r>
+        <w:t xml:space="preserve">the column index </w:t>
+      </w:r>
+      <w:r>
+        <w:t>(0-8 inclusively)</w:t>
+      </w:r>
+      <w:r>
+        <w:t xml:space="preserve">, </w:t>
+      </w:r>
+    </w:p>
+    <w:p>
+      <w:pPr>
+        <w:pStyle w:val="ListParagraph"/>
+        <w:ind w:left="2160"/>
+      </w:pPr>
+      <w:r>
+        <w:t xml:space="preserve">row index (0-8 inclusively), </w:t>
+      </w:r>
+    </w:p>
+    <w:p>
+      <w:pPr>
+        <w:pStyle w:val="ListParagraph"/>
+        <w:ind w:left="2160"/>
+      </w:pPr>
+      <w:r>
+        <w:t xml:space="preserve">block number </w:t>
+      </w:r>
+      <w:r>
+        <w:t>(0-8 inclusively)</w:t>
+      </w:r>
+      <w:r>
+        <w:t xml:space="preserve">, </w:t>
+      </w:r>
+    </w:p>
+    <w:p>
+      <w:pPr>
+        <w:pStyle w:val="ListParagraph"/>
+        <w:ind w:left="2160"/>
+      </w:pPr>
+      <w:r>
+        <w:t xml:space="preserve">value </w:t>
+      </w:r>
+      <w:r>
+        <w:t>(0-</w:t>
+      </w:r>
+      <w:r>
+        <w:t>9</w:t>
+      </w:r>
+      <w:r>
+        <w:t xml:space="preserve"> inclusively</w:t>
+      </w:r>
+      <w:r>
+        <w:t>, 0 means the cell is empty, otherwise is filled up with the corresponding value</w:t>
+      </w:r>
+      <w:r>
+        <w:t>)</w:t>
+      </w:r>
+      <w:r>
+        <w:t>, respectively</w:t>
+      </w:r>
+    </w:p>
+    <w:p>
+      <w:pPr>
+        <w:pStyle w:val="ListParagraph"/>
+        <w:ind w:left="2160"/>
+      </w:pPr>
+    </w:p>
+    <w:p>
+      <w:pPr>
+        <w:pStyle w:val="ListParagraph"/>
+        <w:numPr>
+          <w:ilvl w:val="1"/>
+          <w:numId w:val="2"/>
+        </w:numPr>
+      </w:pPr>
+      <w:r>
+        <w:t xml:space="preserve">To represent a </w:t>
+      </w:r>
+      <w:r>
+        <w:t xml:space="preserve">Jigsaw </w:t>
+      </w:r>
+      <w:proofErr w:type="spellStart"/>
+      <w:r>
+        <w:t>Sudoko</w:t>
+      </w:r>
+      <w:proofErr w:type="spellEnd"/>
+      <w:r>
+        <w:t xml:space="preserve"> boards</w:t>
+      </w:r>
+      <w:r>
+        <w:t xml:space="preserve">, </w:t>
+      </w:r>
+      <w:r>
+        <w:t>I make use of the “</w:t>
+      </w:r>
+      <w:r>
+        <w:t>type</w:t>
+      </w:r>
+      <w:r>
+        <w:t>”</w:t>
+      </w:r>
+      <w:r>
+        <w:t xml:space="preserve"> and Cell in 2.a</w:t>
+      </w:r>
+      <w:r>
+        <w:t>:</w:t>
+      </w:r>
+    </w:p>
+    <w:p>
+      <w:pPr>
+        <w:ind w:left="1440" w:firstLine="720"/>
+      </w:pPr>
+      <w:r>
+        <w:t xml:space="preserve">Type </w:t>
+      </w:r>
+      <w:proofErr w:type="spellStart"/>
+      <w:r>
+        <w:t>SudokuBoard</w:t>
+      </w:r>
+      <w:proofErr w:type="spellEnd"/>
+      <w:r>
+        <w:t xml:space="preserve"> = [[Cell]]</w:t>
+      </w:r>
+    </w:p>
+    <w:p>
+      <w:pPr>
+        <w:pStyle w:val="ListParagraph"/>
+        <w:ind w:left="1440"/>
+      </w:pPr>
+    </w:p>
+    <w:p>
+      <w:pPr>
+        <w:pStyle w:val="ListParagraph"/>
+        <w:ind w:left="1440"/>
+        <w:rPr>
+          <w:rFonts w:asciiTheme="minorHAnsi" w:eastAsiaTheme="minorEastAsia" w:hAnsiTheme="minorHAnsi" w:cstheme="minorBidi"/>
+        </w:rPr>
+      </w:pPr>
     </w:p>
     <w:sectPr>
       <w:pgSz w:w="11900" w:h="16840"/>
@@ -147,7 +543,7 @@
         <w:rFonts w:hint="default"/>
       </w:rPr>
     </w:lvl>
-    <w:lvl w:ilvl="1" w:tplc="04090019" w:tentative="1">
+    <w:lvl w:ilvl="1" w:tplc="04090019">
       <w:start w:val="1"/>
       <w:numFmt w:val="lowerLetter"/>
       <w:lvlText w:val="%2."/>
@@ -156,7 +552,7 @@
         <w:ind w:left="1440" w:hanging="360"/>
       </w:pPr>
     </w:lvl>
-    <w:lvl w:ilvl="2" w:tplc="0409001B" w:tentative="1">
+    <w:lvl w:ilvl="2" w:tplc="0409001B">
       <w:start w:val="1"/>
       <w:numFmt w:val="lowerRoman"/>
       <w:lvlText w:val="%3."/>
@@ -165,7 +561,7 @@
         <w:ind w:left="2160" w:hanging="180"/>
       </w:pPr>
     </w:lvl>
-    <w:lvl w:ilvl="3" w:tplc="0409000F" w:tentative="1">
+    <w:lvl w:ilvl="3" w:tplc="0409000F">
       <w:start w:val="1"/>
       <w:numFmt w:val="decimal"/>
       <w:lvlText w:val="%4."/>
@@ -709,6 +1105,10 @@
   <w:style w:type="paragraph" w:default="1" w:styleId="Normal">
     <w:name w:val="Normal"/>
     <w:qFormat/>
+    <w:rsid w:val="002B0B4E"/>
+    <w:rPr>
+      <w:rFonts w:ascii="Times New Roman" w:eastAsia="Times New Roman" w:hAnsi="Times New Roman" w:cs="Times New Roman"/>
+    </w:rPr>
   </w:style>
   <w:style w:type="character" w:default="1" w:styleId="DefaultParagraphFont">
     <w:name w:val="Default Paragraph Font"/>

</xml_diff>